<commit_message>
refactor: remove unnecessary console logs and optimize DOCX template structure for improved document generation
</commit_message>
<xml_diff>
--- a/backend/static/template.docx
+++ b/backend/static/template.docx
@@ -4,89 +4,134 @@
   <w:body>
     <w:p>
       <w:pPr>
-        <w:pStyle w:val="BodyText"/>
-        <w:ind w:left="-426" w:right="-726"/>
         <w:rPr>
-          <w:lang w:val="is-IS"/>
+          <w:noProof/>
+          <w:color w:val="8064A2" w:themeColor="accent4"/>
+          <w:sz w:val="28"/>
+          <w:szCs w:val="28"/>
+          <w:lang w:val="en-US"/>
         </w:rPr>
       </w:pPr>
       <w:r>
-        <w:t>{#pages}</w:t>
+        <w:rPr>
+          <w:noProof/>
+          <w:color w:val="8064A2" w:themeColor="accent4"/>
+          <w:sz w:val="28"/>
+          <w:szCs w:val="28"/>
+          <w:lang w:val="en-US"/>
+        </w:rPr>
+        <w:t>{</w:t>
       </w:r>
       <w:r>
         <w:rPr>
+          <w:noProof/>
           <w:color w:val="8064A2" w:themeColor="accent4"/>
+          <w:sz w:val="28"/>
+          <w:szCs w:val="28"/>
+          <w:lang w:val="en-US"/>
+        </w:rPr>
+        <w:t>#pages}</w:t>
+      </w:r>
+    </w:p>
+    <w:p>
+      <w:pPr>
+        <w:rPr>
+          <w:noProof/>
+          <w:color w:val="8064A2" w:themeColor="accent4"/>
+          <w:sz w:val="28"/>
+          <w:szCs w:val="28"/>
+          <w:lang w:val="en-US"/>
+        </w:rPr>
+      </w:pPr>
+      <w:r>
+        <w:rPr>
+          <w:noProof/>
+          <w:color w:val="8064A2" w:themeColor="accent4"/>
+          <w:sz w:val="28"/>
+          <w:szCs w:val="28"/>
+          <w:lang w:val="en-US"/>
         </w:rPr>
         <w:t>{source}</w:t>
       </w:r>
     </w:p>
     <w:p>
       <w:pPr>
-        <w:pStyle w:val="BodyText"/>
         <w:rPr>
-          <w:color w:val="595959" w:themeColor="text1" w:themeTint="A6"/>
+          <w:noProof/>
+          <w:color w:val="404040" w:themeColor="text1" w:themeTint="BF"/>
+          <w:sz w:val="28"/>
+          <w:szCs w:val="28"/>
+          <w:lang w:val="en-US"/>
         </w:rPr>
       </w:pPr>
       <w:r>
         <w:rPr>
-          <w:color w:val="595959" w:themeColor="text1" w:themeTint="A6"/>
+          <w:noProof/>
+          <w:color w:val="404040" w:themeColor="text1" w:themeTint="BF"/>
+          <w:sz w:val="28"/>
+          <w:szCs w:val="28"/>
+          <w:lang w:val="en-US"/>
         </w:rPr>
         <w:t>{translation}</w:t>
       </w:r>
+    </w:p>
+    <w:p>
+      <w:pPr>
+        <w:rPr>
+          <w:rFonts w:ascii="DDC Uchen" w:hAnsi="DDC Uchen" w:cs="DDC Uchen"/>
+          <w:sz w:val="32"/>
+          <w:szCs w:val="32"/>
+        </w:rPr>
+      </w:pPr>
       <w:r>
         <w:rPr>
-          <w:color w:val="595959" w:themeColor="text1" w:themeTint="A6"/>
+          <w:noProof/>
+          <w:color w:val="8064A2" w:themeColor="accent4"/>
+          <w:sz w:val="28"/>
+          <w:szCs w:val="28"/>
+          <w:lang w:val="en-US"/>
         </w:rPr>
-        <w:br/>
+        <w:t>{/</w:t>
       </w:r>
       <w:r>
         <w:rPr>
-          <w:color w:val="595959" w:themeColor="text1" w:themeTint="A6"/>
+          <w:bCs/>
+          <w:noProof/>
+          <w:color w:val="8064A2" w:themeColor="accent4"/>
+          <w:sz w:val="28"/>
+          <w:szCs w:val="28"/>
+          <w:lang w:val="en-US"/>
         </w:rPr>
-        <w:t>{^isLast}</w:t>
+        <w:t>pages</w:t>
+      </w:r>
+      <w:r>
+        <w:rPr>
+          <w:noProof/>
+          <w:color w:val="8064A2" w:themeColor="accent4"/>
+          <w:sz w:val="28"/>
+          <w:szCs w:val="28"/>
+          <w:lang w:val="en-US"/>
+        </w:rPr>
+        <w:t>}</w:t>
       </w:r>
     </w:p>
     <w:p>
       <w:pPr>
         <w:pStyle w:val="BodyText"/>
-        <w:rPr>
-          <w:color w:val="595959" w:themeColor="text1" w:themeTint="A6"/>
-        </w:rPr>
-      </w:pPr>
-      <w:r>
-        <w:rPr>
-          <w:color w:val="595959" w:themeColor="text1" w:themeTint="A6"/>
-        </w:rPr>
-        <w:t>{/isLast}</w:t>
-      </w:r>
+      </w:pPr>
     </w:p>
     <w:p>
       <w:pPr>
         <w:pStyle w:val="BodyText"/>
-        <w:rPr>
-          <w:color w:val="595959" w:themeColor="text1" w:themeTint="A6"/>
-        </w:rPr>
-      </w:pPr>
-      <w:r>
-        <w:t>{/pages}</w:t>
-      </w:r>
-    </w:p>
-    <w:p>
-      <w:pPr>
-        <w:pStyle w:val="BodyText"/>
-        <w:rPr>
-          <w:color w:val="595959" w:themeColor="text1" w:themeTint="A6"/>
-        </w:rPr>
       </w:pPr>
     </w:p>
     <w:sectPr>
-      <w:headerReference w:type="even" r:id="rId8"/>
-      <w:headerReference w:type="default" r:id="rId9"/>
-      <w:headerReference w:type="first" r:id="rId10"/>
+      <w:headerReference w:type="even" r:id="rId7"/>
+      <w:headerReference w:type="default" r:id="rId8"/>
+      <w:headerReference w:type="first" r:id="rId9"/>
       <w:pgSz w:w="16834" w:h="5040" w:orient="landscape" w:code="180"/>
-      <w:pgMar w:top="568" w:right="1525" w:bottom="284" w:left="1860" w:header="397" w:footer="448" w:gutter="0"/>
+      <w:pgMar w:top="1134" w:right="1808" w:bottom="1135" w:left="1860" w:header="397" w:footer="448" w:gutter="0"/>
       <w:cols w:space="708"/>
-      <w:titlePg/>
       <w:docGrid w:type="linesAndChars" w:linePitch="553"/>
     </w:sectPr>
   </w:body>
@@ -145,7 +190,7 @@
       <mc:AlternateContent>
         <mc:Choice Requires="wps">
           <w:drawing>
-            <wp:anchor distT="0" distB="0" distL="114300" distR="114300" simplePos="0" relativeHeight="251662848" behindDoc="1" locked="0" layoutInCell="1" allowOverlap="1" wp14:anchorId="0EFCBDBF" wp14:editId="220F59E4">
+            <wp:anchor distT="0" distB="0" distL="114300" distR="114300" simplePos="0" relativeHeight="251662848" behindDoc="1" locked="0" layoutInCell="1" allowOverlap="1" wp14:anchorId="6842DBC4" wp14:editId="4CF11F6E">
               <wp:simplePos x="0" y="0"/>
               <wp:positionH relativeFrom="page">
                 <wp:align>center</wp:align>
@@ -156,7 +201,7 @@
               <wp:extent cx="9299575" cy="2094230"/>
               <wp:effectExtent l="0" t="0" r="0" b="1270"/>
               <wp:wrapNone/>
-              <wp:docPr id="21543234" name="Text Box 165"/>
+              <wp:docPr id="1749365611" name="Text Box 165"/>
               <wp:cNvGraphicFramePr>
                 <a:graphicFrameLocks xmlns:a="http://schemas.openxmlformats.org/drawingml/2006/main"/>
               </wp:cNvGraphicFramePr>
@@ -346,7 +391,7 @@
         </mc:Choice>
         <mc:Fallback>
           <w:pict>
-            <v:shapetype w14:anchorId="0EFCBDBF" id="_x0000_t202" coordsize="21600,21600" o:spt="202" path="m,l,21600r21600,l21600,xe">
+            <v:shapetype w14:anchorId="6842DBC4" id="_x0000_t202" coordsize="21600,21600" o:spt="202" path="m,l,21600r21600,l21600,xe">
               <v:stroke joinstyle="miter"/>
               <v:path gradientshapeok="t" o:connecttype="rect"/>
             </v:shapetype>
@@ -517,7 +562,7 @@
       <mc:AlternateContent>
         <mc:Choice Requires="wps">
           <w:drawing>
-            <wp:anchor distT="0" distB="0" distL="0" distR="0" simplePos="0" relativeHeight="251661824" behindDoc="1" locked="0" layoutInCell="1" allowOverlap="1" wp14:anchorId="110802AF" wp14:editId="4FEA305E">
+            <wp:anchor distT="0" distB="0" distL="0" distR="0" simplePos="0" relativeHeight="251661824" behindDoc="1" locked="0" layoutInCell="1" allowOverlap="1" wp14:anchorId="67F5D54D" wp14:editId="6075730E">
               <wp:simplePos x="0" y="0"/>
               <wp:positionH relativeFrom="page">
                 <wp:posOffset>1088390</wp:posOffset>
@@ -536,7 +581,7 @@
                   <wp:lineTo x="0" y="0"/>
                 </wp:wrapPolygon>
               </wp:wrapTight>
-              <wp:docPr id="476109893" name="Text Box 71"/>
+              <wp:docPr id="1406872326" name="Text Box 71"/>
               <wp:cNvGraphicFramePr>
                 <a:graphicFrameLocks xmlns:a="http://schemas.openxmlformats.org/drawingml/2006/main"/>
               </wp:cNvGraphicFramePr>
@@ -587,72 +632,6 @@
                               <w:szCs w:val="35"/>
                             </w:rPr>
                           </w:pPr>
-                          <w:r>
-                            <w:rPr>
-                              <w:rFonts w:hint="cs"/>
-                              <w:szCs w:val="35"/>
-                              <w:cs/>
-                            </w:rPr>
-                            <w:t>༄༅།</w:t>
-                          </w:r>
-                          <w:r>
-                            <w:rPr>
-                              <w:szCs w:val="35"/>
-                              <w:cs/>
-                            </w:rPr>
-                            <w:t xml:space="preserve"> </w:t>
-                          </w:r>
-                          <w:r>
-                            <w:rPr>
-                              <w:spacing w:val="-2"/>
-                              <w:szCs w:val="35"/>
-                            </w:rPr>
-                            <w:t xml:space="preserve">  </w:t>
-                          </w:r>
-                          <w:r>
-                            <w:rPr>
-                              <w:rFonts w:hint="cs"/>
-                              <w:spacing w:val="-2"/>
-                              <w:szCs w:val="35"/>
-                              <w:cs/>
-                            </w:rPr>
-                            <w:t xml:space="preserve"> </w:t>
-                          </w:r>
-                          <w:r>
-                            <w:rPr>
-                              <w:rFonts w:hint="cs"/>
-                              <w:szCs w:val="35"/>
-                              <w:cs/>
-                            </w:rPr>
-                            <w:t xml:space="preserve"> </w:t>
-                          </w:r>
-                          <w:r>
-                            <w:rPr>
-                              <w:spacing w:val="-2"/>
-                              <w:szCs w:val="35"/>
-                            </w:rPr>
-                            <w:t xml:space="preserve"> </w:t>
-                          </w:r>
-                          <w:r>
-                            <w:rPr>
-                              <w:szCs w:val="35"/>
-                            </w:rPr>
-                            <w:t xml:space="preserve">  </w:t>
-                          </w:r>
-                          <w:r>
-                            <w:rPr>
-                              <w:szCs w:val="35"/>
-                            </w:rPr>
-                            <w:t xml:space="preserve"> </w:t>
-                          </w:r>
-                          <w:r>
-                            <w:rPr>
-                              <w:rFonts w:hint="cs"/>
-                              <w:szCs w:val="35"/>
-                              <w:cs/>
-                            </w:rPr>
-                            <w:t>།</w:t>
-                          </w:r>
                         </w:p>
                       </w:txbxContent>
                     </wps:txbx>
@@ -673,7 +652,7 @@
         </mc:Choice>
         <mc:Fallback>
           <w:pict>
-            <v:shapetype w14:anchorId="110802AF" id="_x0000_t202" coordsize="21600,21600" o:spt="202" path="m,l,21600r21600,l21600,xe">
+            <v:shapetype w14:anchorId="67F5D54D" id="_x0000_t202" coordsize="21600,21600" o:spt="202" path="m,l,21600r21600,l21600,xe">
               <v:stroke joinstyle="miter"/>
               <v:path gradientshapeok="t" o:connecttype="rect"/>
             </v:shapetype>
@@ -687,72 +666,6 @@
                         <w:szCs w:val="35"/>
                       </w:rPr>
                     </w:pPr>
-                    <w:r>
-                      <w:rPr>
-                        <w:rFonts w:hint="cs"/>
-                        <w:szCs w:val="35"/>
-                        <w:cs/>
-                      </w:rPr>
-                      <w:t>༄༅།</w:t>
-                    </w:r>
-                    <w:r>
-                      <w:rPr>
-                        <w:szCs w:val="35"/>
-                        <w:cs/>
-                      </w:rPr>
-                      <w:t xml:space="preserve"> </w:t>
-                    </w:r>
-                    <w:r>
-                      <w:rPr>
-                        <w:spacing w:val="-2"/>
-                        <w:szCs w:val="35"/>
-                      </w:rPr>
-                      <w:t xml:space="preserve">  </w:t>
-                    </w:r>
-                    <w:r>
-                      <w:rPr>
-                        <w:rFonts w:hint="cs"/>
-                        <w:spacing w:val="-2"/>
-                        <w:szCs w:val="35"/>
-                        <w:cs/>
-                      </w:rPr>
-                      <w:t xml:space="preserve"> </w:t>
-                    </w:r>
-                    <w:r>
-                      <w:rPr>
-                        <w:rFonts w:hint="cs"/>
-                        <w:szCs w:val="35"/>
-                        <w:cs/>
-                      </w:rPr>
-                      <w:t xml:space="preserve"> </w:t>
-                    </w:r>
-                    <w:r>
-                      <w:rPr>
-                        <w:spacing w:val="-2"/>
-                        <w:szCs w:val="35"/>
-                      </w:rPr>
-                      <w:t xml:space="preserve"> </w:t>
-                    </w:r>
-                    <w:r>
-                      <w:rPr>
-                        <w:szCs w:val="35"/>
-                      </w:rPr>
-                      <w:t xml:space="preserve">  </w:t>
-                    </w:r>
-                    <w:r>
-                      <w:rPr>
-                        <w:szCs w:val="35"/>
-                      </w:rPr>
-                      <w:t xml:space="preserve"> </w:t>
-                    </w:r>
-                    <w:r>
-                      <w:rPr>
-                        <w:rFonts w:hint="cs"/>
-                        <w:szCs w:val="35"/>
-                        <w:cs/>
-                      </w:rPr>
-                      <w:t>།</w:t>
-                    </w:r>
                   </w:p>
                 </w:txbxContent>
               </v:textbox>
@@ -770,7 +683,7 @@
       <mc:AlternateContent>
         <mc:Choice Requires="wps">
           <w:drawing>
-            <wp:anchor distT="0" distB="0" distL="114300" distR="114300" simplePos="0" relativeHeight="251651584" behindDoc="1" locked="0" layoutInCell="1" allowOverlap="1" wp14:anchorId="7B5BB32F" wp14:editId="672B843D">
+            <wp:anchor distT="0" distB="0" distL="114300" distR="114300" simplePos="0" relativeHeight="251651584" behindDoc="1" locked="0" layoutInCell="1" allowOverlap="1" wp14:anchorId="5D04E8C7" wp14:editId="4D1A754D">
               <wp:simplePos x="0" y="0"/>
               <wp:positionH relativeFrom="page">
                 <wp:align>center</wp:align>
@@ -779,9 +692,9 @@
                 <wp:align>center</wp:align>
               </wp:positionV>
               <wp:extent cx="9299575" cy="2094230"/>
-              <wp:effectExtent l="0" t="0" r="7620" b="7620"/>
+              <wp:effectExtent l="0" t="0" r="0" b="1270"/>
               <wp:wrapNone/>
-              <wp:docPr id="499149505" name="Text Box 159"/>
+              <wp:docPr id="919493635" name="Text Box 159"/>
               <wp:cNvGraphicFramePr>
                 <a:graphicFrameLocks xmlns:a="http://schemas.openxmlformats.org/drawingml/2006/main" noChangeAspect="1"/>
               </wp:cNvGraphicFramePr>
@@ -960,7 +873,7 @@
         </mc:Choice>
         <mc:Fallback>
           <w:pict>
-            <v:shape w14:anchorId="7B5BB32F" id="Text Box 159" o:spid="_x0000_s1028" type="#_x0000_t202" style="position:absolute;margin-left:0;margin-top:0;width:732.25pt;height:164.9pt;z-index:-251664896;visibility:visible;mso-wrap-style:square;mso-width-percent:0;mso-height-percent:0;mso-wrap-distance-left:9pt;mso-wrap-distance-top:0;mso-wrap-distance-right:9pt;mso-wrap-distance-bottom:0;mso-position-horizontal:center;mso-position-horizontal-relative:page;mso-position-vertical:center;mso-position-vertical-relative:page;mso-width-percent:0;mso-height-percent:0;mso-width-relative:page;mso-height-relative:page;v-text-anchor:top" o:gfxdata="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" stroked="f">
+            <v:shape w14:anchorId="5D04E8C7" id="Text Box 159" o:spid="_x0000_s1028" type="#_x0000_t202" style="position:absolute;margin-left:0;margin-top:0;width:732.25pt;height:164.9pt;z-index:-251664896;visibility:visible;mso-wrap-style:square;mso-width-percent:0;mso-height-percent:0;mso-wrap-distance-left:9pt;mso-wrap-distance-top:0;mso-wrap-distance-right:9pt;mso-wrap-distance-bottom:0;mso-position-horizontal:center;mso-position-horizontal-relative:page;mso-position-vertical:center;mso-position-vertical-relative:page;mso-width-percent:0;mso-height-percent:0;mso-width-relative:page;mso-height-relative:page;v-text-anchor:top" o:gfxdata="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" stroked="f">
               <o:lock v:ext="edit" aspectratio="t"/>
               <v:textbox>
                 <w:txbxContent>
@@ -1110,18 +1023,18 @@
       <mc:AlternateContent>
         <mc:Choice Requires="wps">
           <w:drawing>
-            <wp:anchor distT="0" distB="0" distL="114300" distR="114300" simplePos="0" relativeHeight="251664896" behindDoc="1" locked="0" layoutInCell="1" allowOverlap="1" wp14:anchorId="07F61A73" wp14:editId="7667B2F1">
+            <wp:anchor distT="0" distB="0" distL="114300" distR="114300" simplePos="0" relativeHeight="251664896" behindDoc="1" locked="0" layoutInCell="1" allowOverlap="1" wp14:anchorId="2062F329" wp14:editId="7922AEC1">
               <wp:simplePos x="0" y="0"/>
               <wp:positionH relativeFrom="page">
-                <wp:posOffset>584200</wp:posOffset>
+                <wp:align>center</wp:align>
               </wp:positionH>
               <wp:positionV relativeFrom="page">
-                <wp:posOffset>200660</wp:posOffset>
+                <wp:align>center</wp:align>
               </wp:positionV>
-              <wp:extent cx="9448800" cy="2803842"/>
-              <wp:effectExtent l="0" t="0" r="0" b="0"/>
+              <wp:extent cx="9299575" cy="2094230"/>
+              <wp:effectExtent l="0" t="0" r="0" b="1270"/>
               <wp:wrapNone/>
-              <wp:docPr id="670394216" name="Text Box 170"/>
+              <wp:docPr id="1331704931" name="Text Box 170"/>
               <wp:cNvGraphicFramePr>
                 <a:graphicFrameLocks xmlns:a="http://schemas.openxmlformats.org/drawingml/2006/main" noChangeAspect="1"/>
               </wp:cNvGraphicFramePr>
@@ -1134,7 +1047,7 @@
                     <wps:spPr bwMode="auto">
                       <a:xfrm>
                         <a:off x="0" y="0"/>
-                        <a:ext cx="9448800" cy="2803842"/>
+                        <a:ext cx="9299575" cy="2094230"/>
                       </a:xfrm>
                       <a:prstGeom prst="rect">
                         <a:avLst/>
@@ -1163,7 +1076,7 @@
                         <w:tbl>
                           <w:tblPr>
                             <w:tblStyle w:val="TableGrid"/>
-                            <w:tblW w:w="16775" w:type="dxa"/>
+                            <w:tblW w:w="14458" w:type="dxa"/>
                             <w:jc w:val="center"/>
                             <w:tblBorders>
                               <w:top w:val="double" w:sz="6" w:space="0" w:color="auto"/>
@@ -1177,19 +1090,19 @@
                             <w:tblLook w:val="01E0" w:firstRow="1" w:lastRow="1" w:firstColumn="1" w:lastColumn="1" w:noHBand="0" w:noVBand="0"/>
                           </w:tblPr>
                           <w:tblGrid>
-                            <w:gridCol w:w="625"/>
-                            <w:gridCol w:w="15523"/>
-                            <w:gridCol w:w="627"/>
+                            <w:gridCol w:w="540"/>
+                            <w:gridCol w:w="13377"/>
+                            <w:gridCol w:w="541"/>
                           </w:tblGrid>
                           <w:tr>
                             <w:trPr>
                               <w:cantSplit/>
-                              <w:trHeight w:hRule="exact" w:val="4639"/>
+                              <w:trHeight w:hRule="exact" w:val="3053"/>
                               <w:jc w:val="center"/>
                             </w:trPr>
                             <w:tc>
                               <w:tcPr>
-                                <w:tcW w:w="625" w:type="dxa"/>
+                                <w:tcW w:w="540" w:type="dxa"/>
                                 <w:noWrap/>
                                 <w:tcMar>
                                   <w:top w:w="40" w:type="dxa"/>
@@ -1213,7 +1126,7 @@
                             </w:tc>
                             <w:tc>
                               <w:tcPr>
-                                <w:tcW w:w="15523" w:type="dxa"/>
+                                <w:tcW w:w="13360" w:type="dxa"/>
                               </w:tcPr>
                               <w:p>
                                 <w:pPr>
@@ -1225,7 +1138,7 @@
                             </w:tc>
                             <w:tc>
                               <w:tcPr>
-                                <w:tcW w:w="627" w:type="dxa"/>
+                                <w:tcW w:w="540" w:type="dxa"/>
                                 <w:noWrap/>
                                 <w:tcMar>
                                   <w:top w:w="40" w:type="dxa"/>
@@ -1309,18 +1222,18 @@
         </mc:Choice>
         <mc:Fallback>
           <w:pict>
-            <v:shapetype w14:anchorId="07F61A73" id="_x0000_t202" coordsize="21600,21600" o:spt="202" path="m,l,21600r21600,l21600,xe">
+            <v:shapetype w14:anchorId="2062F329" id="_x0000_t202" coordsize="21600,21600" o:spt="202" path="m,l,21600r21600,l21600,xe">
               <v:stroke joinstyle="miter"/>
               <v:path gradientshapeok="t" o:connecttype="rect"/>
             </v:shapetype>
-            <v:shape id="Text Box 170" o:spid="_x0000_s1029" type="#_x0000_t202" style="position:absolute;margin-left:46pt;margin-top:15.8pt;width:744pt;height:220.75pt;z-index:-251651584;visibility:visible;mso-wrap-style:square;mso-width-percent:0;mso-height-percent:0;mso-wrap-distance-left:9pt;mso-wrap-distance-top:0;mso-wrap-distance-right:9pt;mso-wrap-distance-bottom:0;mso-position-horizontal:absolute;mso-position-horizontal-relative:page;mso-position-vertical:absolute;mso-position-vertical-relative:page;mso-width-percent:0;mso-height-percent:0;mso-width-relative:page;mso-height-relative:page;v-text-anchor:top" o:gfxdata="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" stroked="f">
+            <v:shape id="Text Box 170" o:spid="_x0000_s1029" type="#_x0000_t202" style="position:absolute;margin-left:0;margin-top:0;width:732.25pt;height:164.9pt;z-index:-251651584;visibility:visible;mso-wrap-style:square;mso-width-percent:0;mso-height-percent:0;mso-wrap-distance-left:9pt;mso-wrap-distance-top:0;mso-wrap-distance-right:9pt;mso-wrap-distance-bottom:0;mso-position-horizontal:center;mso-position-horizontal-relative:page;mso-position-vertical:center;mso-position-vertical-relative:page;mso-width-percent:0;mso-height-percent:0;mso-width-relative:page;mso-height-relative:page;v-text-anchor:top" o:gfxdata="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" stroked="f">
               <o:lock v:ext="edit" aspectratio="t"/>
               <v:textbox>
                 <w:txbxContent>
                   <w:tbl>
                     <w:tblPr>
                       <w:tblStyle w:val="TableGrid"/>
-                      <w:tblW w:w="16775" w:type="dxa"/>
+                      <w:tblW w:w="14458" w:type="dxa"/>
                       <w:jc w:val="center"/>
                       <w:tblBorders>
                         <w:top w:val="double" w:sz="6" w:space="0" w:color="auto"/>
@@ -1334,19 +1247,19 @@
                       <w:tblLook w:val="01E0" w:firstRow="1" w:lastRow="1" w:firstColumn="1" w:lastColumn="1" w:noHBand="0" w:noVBand="0"/>
                     </w:tblPr>
                     <w:tblGrid>
-                      <w:gridCol w:w="625"/>
-                      <w:gridCol w:w="15523"/>
-                      <w:gridCol w:w="627"/>
+                      <w:gridCol w:w="540"/>
+                      <w:gridCol w:w="13377"/>
+                      <w:gridCol w:w="541"/>
                     </w:tblGrid>
                     <w:tr>
                       <w:trPr>
                         <w:cantSplit/>
-                        <w:trHeight w:hRule="exact" w:val="4639"/>
+                        <w:trHeight w:hRule="exact" w:val="3053"/>
                         <w:jc w:val="center"/>
                       </w:trPr>
                       <w:tc>
                         <w:tcPr>
-                          <w:tcW w:w="625" w:type="dxa"/>
+                          <w:tcW w:w="540" w:type="dxa"/>
                           <w:noWrap/>
                           <w:tcMar>
                             <w:top w:w="40" w:type="dxa"/>
@@ -1370,7 +1283,7 @@
                       </w:tc>
                       <w:tc>
                         <w:tcPr>
-                          <w:tcW w:w="15523" w:type="dxa"/>
+                          <w:tcW w:w="13360" w:type="dxa"/>
                         </w:tcPr>
                         <w:p>
                           <w:pPr>
@@ -1382,7 +1295,7 @@
                       </w:tc>
                       <w:tc>
                         <w:tcPr>
-                          <w:tcW w:w="627" w:type="dxa"/>
+                          <w:tcW w:w="540" w:type="dxa"/>
                           <w:noWrap/>
                           <w:tcMar>
                             <w:top w:w="40" w:type="dxa"/>
@@ -3522,82 +3435,82 @@
       </w:rPr>
     </w:lvl>
   </w:abstractNum>
-  <w:num w:numId="1" w16cid:durableId="694306709">
+  <w:num w:numId="1" w16cid:durableId="1233392804">
     <w:abstractNumId w:val="23"/>
   </w:num>
-  <w:num w:numId="2" w16cid:durableId="495848194">
+  <w:num w:numId="2" w16cid:durableId="687171166">
     <w:abstractNumId w:val="22"/>
   </w:num>
-  <w:num w:numId="3" w16cid:durableId="259679109">
+  <w:num w:numId="3" w16cid:durableId="1437940849">
     <w:abstractNumId w:val="19"/>
   </w:num>
-  <w:num w:numId="4" w16cid:durableId="886260180">
+  <w:num w:numId="4" w16cid:durableId="351614806">
     <w:abstractNumId w:val="15"/>
   </w:num>
-  <w:num w:numId="5" w16cid:durableId="463085715">
+  <w:num w:numId="5" w16cid:durableId="141503053">
     <w:abstractNumId w:val="17"/>
   </w:num>
-  <w:num w:numId="6" w16cid:durableId="426191905">
+  <w:num w:numId="6" w16cid:durableId="1364135073">
     <w:abstractNumId w:val="25"/>
   </w:num>
-  <w:num w:numId="7" w16cid:durableId="169570234">
+  <w:num w:numId="7" w16cid:durableId="1774588061">
     <w:abstractNumId w:val="12"/>
   </w:num>
-  <w:num w:numId="8" w16cid:durableId="188373986">
+  <w:num w:numId="8" w16cid:durableId="1387337308">
     <w:abstractNumId w:val="16"/>
   </w:num>
-  <w:num w:numId="9" w16cid:durableId="1078865893">
+  <w:num w:numId="9" w16cid:durableId="215625876">
     <w:abstractNumId w:val="11"/>
   </w:num>
-  <w:num w:numId="10" w16cid:durableId="720441401">
+  <w:num w:numId="10" w16cid:durableId="1407530960">
     <w:abstractNumId w:val="24"/>
   </w:num>
-  <w:num w:numId="11" w16cid:durableId="183325490">
+  <w:num w:numId="11" w16cid:durableId="1496258423">
     <w:abstractNumId w:val="10"/>
   </w:num>
-  <w:num w:numId="12" w16cid:durableId="1187135426">
+  <w:num w:numId="12" w16cid:durableId="1510634492">
     <w:abstractNumId w:val="20"/>
   </w:num>
-  <w:num w:numId="13" w16cid:durableId="762842188">
+  <w:num w:numId="13" w16cid:durableId="1816140077">
     <w:abstractNumId w:val="18"/>
   </w:num>
-  <w:num w:numId="14" w16cid:durableId="876159835">
+  <w:num w:numId="14" w16cid:durableId="1841892447">
     <w:abstractNumId w:val="9"/>
   </w:num>
-  <w:num w:numId="15" w16cid:durableId="1941453958">
+  <w:num w:numId="15" w16cid:durableId="405736062">
     <w:abstractNumId w:val="7"/>
   </w:num>
-  <w:num w:numId="16" w16cid:durableId="431514841">
+  <w:num w:numId="16" w16cid:durableId="1843659086">
     <w:abstractNumId w:val="6"/>
   </w:num>
-  <w:num w:numId="17" w16cid:durableId="425226598">
+  <w:num w:numId="17" w16cid:durableId="513879464">
     <w:abstractNumId w:val="5"/>
   </w:num>
-  <w:num w:numId="18" w16cid:durableId="1969360012">
+  <w:num w:numId="18" w16cid:durableId="683290012">
     <w:abstractNumId w:val="4"/>
   </w:num>
-  <w:num w:numId="19" w16cid:durableId="936133852">
+  <w:num w:numId="19" w16cid:durableId="1586841741">
     <w:abstractNumId w:val="8"/>
   </w:num>
-  <w:num w:numId="20" w16cid:durableId="362946297">
+  <w:num w:numId="20" w16cid:durableId="631057637">
     <w:abstractNumId w:val="3"/>
   </w:num>
-  <w:num w:numId="21" w16cid:durableId="794564825">
+  <w:num w:numId="21" w16cid:durableId="426122906">
     <w:abstractNumId w:val="2"/>
   </w:num>
-  <w:num w:numId="22" w16cid:durableId="405033061">
+  <w:num w:numId="22" w16cid:durableId="800343922">
     <w:abstractNumId w:val="1"/>
   </w:num>
-  <w:num w:numId="23" w16cid:durableId="1377772720">
+  <w:num w:numId="23" w16cid:durableId="102071532">
     <w:abstractNumId w:val="0"/>
   </w:num>
-  <w:num w:numId="24" w16cid:durableId="1987053565">
+  <w:num w:numId="24" w16cid:durableId="288904374">
     <w:abstractNumId w:val="13"/>
   </w:num>
-  <w:num w:numId="25" w16cid:durableId="123742817">
+  <w:num w:numId="25" w16cid:durableId="30154458">
     <w:abstractNumId w:val="14"/>
   </w:num>
-  <w:num w:numId="26" w16cid:durableId="72435475">
+  <w:num w:numId="26" w16cid:durableId="1261261749">
     <w:abstractNumId w:val="21"/>
   </w:num>
 </w:numbering>
@@ -8106,16 +8019,4 @@
   <a:objectDefaults/>
   <a:extraClrSchemeLst/>
 </a:theme>
-</file>
-
-<file path=customXml/item1.xml><?xml version="1.0" encoding="utf-8"?>
-<b:Sources xmlns:b="http://schemas.openxmlformats.org/officeDocument/2006/bibliography" xmlns="http://schemas.openxmlformats.org/officeDocument/2006/bibliography" SelectedStyle="\APASixthEditionOfficeOnline.xsl" StyleName="APA" Version="6"/>
-</file>
-
-<file path=customXml/itemProps1.xml><?xml version="1.0" encoding="utf-8"?>
-<ds:datastoreItem xmlns:ds="http://schemas.openxmlformats.org/officeDocument/2006/customXml" ds:itemID="{513182BB-529C-4E17-9EF1-AA056AB1B3E6}">
-  <ds:schemaRefs>
-    <ds:schemaRef ds:uri="http://schemas.openxmlformats.org/officeDocument/2006/bibliography"/>
-  </ds:schemaRefs>
-</ds:datastoreItem>
 </file>
</xml_diff>

<commit_message>
chore: update server port from 8000 to 9000 in configuration files and documentation for consistency across the application
</commit_message>
<xml_diff>
--- a/backend/static/template.docx
+++ b/backend/static/template.docx
@@ -4,12 +4,11 @@
   <w:body>
     <w:p>
       <w:pPr>
+        <w:spacing w:line="240" w:lineRule="auto"/>
         <w:rPr>
-          <w:noProof/>
-          <w:color w:val="8064A2" w:themeColor="accent4"/>
-          <w:sz w:val="28"/>
-          <w:szCs w:val="28"/>
-          <w:lang w:val="en-US"/>
+          <w:color w:val="D6E3BC" w:themeColor="accent3" w:themeTint="66"/>
+          <w:sz w:val="22"/>
+          <w:szCs w:val="22"/>
         </w:rPr>
       </w:pPr>
       <w:r>
@@ -30,19 +29,9 @@
           <w:szCs w:val="28"/>
           <w:lang w:val="en-US"/>
         </w:rPr>
-        <w:t>#pages}</w:t>
+        <w:t>#</w:t>
       </w:r>
-    </w:p>
-    <w:p>
-      <w:pPr>
-        <w:rPr>
-          <w:noProof/>
-          <w:color w:val="8064A2" w:themeColor="accent4"/>
-          <w:sz w:val="28"/>
-          <w:szCs w:val="28"/>
-          <w:lang w:val="en-US"/>
-        </w:rPr>
-      </w:pPr>
+      <w:proofErr w:type="gramStart"/>
       <w:r>
         <w:rPr>
           <w:noProof/>
@@ -51,38 +40,211 @@
           <w:szCs w:val="28"/>
           <w:lang w:val="en-US"/>
         </w:rPr>
-        <w:t>{source}</w:t>
+        <w:t>pages</w:t>
       </w:r>
-    </w:p>
-    <w:p>
-      <w:pPr>
+      <w:r>
         <w:rPr>
           <w:noProof/>
-          <w:color w:val="404040" w:themeColor="text1" w:themeTint="BF"/>
+          <w:color w:val="D6E3BC" w:themeColor="accent3" w:themeTint="66"/>
           <w:sz w:val="28"/>
           <w:szCs w:val="28"/>
           <w:lang w:val="en-US"/>
         </w:rPr>
-      </w:pPr>
+        <w:t>}</w:t>
+      </w:r>
+      <w:r>
+        <w:rPr>
+          <w:color w:val="D6E3BC" w:themeColor="accent3" w:themeTint="66"/>
+          <w:sz w:val="22"/>
+          <w:szCs w:val="22"/>
+        </w:rPr>
+        <w:t>{</w:t>
+      </w:r>
+      <w:proofErr w:type="gramEnd"/>
+      <w:r>
+        <w:rPr>
+          <w:color w:val="D6E3BC" w:themeColor="accent3" w:themeTint="66"/>
+          <w:sz w:val="22"/>
+          <w:szCs w:val="22"/>
+        </w:rPr>
+        <w:t>#needsPageBreak}</w:t>
+      </w:r>
+    </w:p>
+    <w:p>
+      <w:pPr>
+        <w:spacing w:line="240" w:lineRule="auto"/>
+        <w:rPr>
+          <w:color w:val="D6E3BC" w:themeColor="accent3" w:themeTint="66"/>
+          <w:sz w:val="22"/>
+          <w:szCs w:val="22"/>
+        </w:rPr>
+      </w:pPr>
+      <w:r>
+        <w:rPr>
+          <w:color w:val="D6E3BC" w:themeColor="accent3" w:themeTint="66"/>
+          <w:sz w:val="22"/>
+          <w:szCs w:val="22"/>
+        </w:rPr>
+        <w:t>{@pageBreak}</w:t>
+      </w:r>
+    </w:p>
+    <w:p>
+      <w:pPr>
+        <w:spacing w:line="240" w:lineRule="auto"/>
+        <w:rPr>
+          <w:color w:val="D6E3BC" w:themeColor="accent3" w:themeTint="66"/>
+          <w:sz w:val="22"/>
+          <w:szCs w:val="22"/>
+        </w:rPr>
+      </w:pPr>
+      <w:r>
+        <w:rPr>
+          <w:color w:val="D6E3BC" w:themeColor="accent3" w:themeTint="66"/>
+          <w:sz w:val="22"/>
+          <w:szCs w:val="22"/>
+        </w:rPr>
+        <w:t>{/</w:t>
+      </w:r>
+      <w:proofErr w:type="spellStart"/>
+      <w:proofErr w:type="gramStart"/>
+      <w:r>
+        <w:rPr>
+          <w:color w:val="D6E3BC" w:themeColor="accent3" w:themeTint="66"/>
+          <w:sz w:val="22"/>
+          <w:szCs w:val="22"/>
+        </w:rPr>
+        <w:t>needsPageBreak</w:t>
+      </w:r>
+      <w:proofErr w:type="spellEnd"/>
+      <w:r>
+        <w:rPr>
+          <w:color w:val="FFFFFF" w:themeColor="background1"/>
+          <w:sz w:val="28"/>
+          <w:szCs w:val="28"/>
+        </w:rPr>
+        <w:t>}</w:t>
+      </w:r>
+      <w:r>
+        <w:rPr>
+          <w:color w:val="FFFFFF" w:themeColor="background1"/>
+          <w:sz w:val="28"/>
+          <w:szCs w:val="28"/>
+        </w:rPr>
+        <w:t>{</w:t>
+      </w:r>
+      <w:proofErr w:type="gramEnd"/>
+      <w:r>
+        <w:rPr>
+          <w:color w:val="FFFFFF" w:themeColor="background1"/>
+          <w:sz w:val="28"/>
+          <w:szCs w:val="28"/>
+        </w:rPr>
+        <w:t>#</w:t>
+      </w:r>
+      <w:proofErr w:type="gramStart"/>
+      <w:r>
+        <w:rPr>
+          <w:color w:val="FFFFFF" w:themeColor="background1"/>
+          <w:sz w:val="28"/>
+          <w:szCs w:val="28"/>
+        </w:rPr>
+        <w:t>isOddPage}</w:t>
+      </w:r>
+      <w:r>
+        <w:rPr>
+          <w:color w:val="EEECE1" w:themeColor="background2"/>
+        </w:rPr>
+        <w:t>{</w:t>
+      </w:r>
+      <w:proofErr w:type="gramEnd"/>
+      <w:r>
+        <w:rPr>
+          <w:color w:val="EEECE1" w:themeColor="background2"/>
+          <w:sz w:val="28"/>
+          <w:szCs w:val="28"/>
+        </w:rPr>
+        <w:t>tibetanPageMarker} {/</w:t>
+      </w:r>
+      <w:proofErr w:type="spellStart"/>
+      <w:proofErr w:type="gramStart"/>
+      <w:r>
+        <w:rPr>
+          <w:color w:val="EEECE1" w:themeColor="background2"/>
+          <w:sz w:val="28"/>
+          <w:szCs w:val="28"/>
+        </w:rPr>
+        <w:t>isOddPag</w:t>
+      </w:r>
+      <w:r>
+        <w:rPr>
+          <w:color w:val="EEECE1" w:themeColor="background2"/>
+          <w:sz w:val="28"/>
+          <w:szCs w:val="28"/>
+        </w:rPr>
+        <w:t>e</w:t>
+      </w:r>
+      <w:proofErr w:type="spellEnd"/>
+      <w:r>
+        <w:rPr>
+          <w:color w:val="EEECE1" w:themeColor="background2"/>
+          <w:sz w:val="28"/>
+          <w:szCs w:val="28"/>
+        </w:rPr>
+        <w:t>}{</w:t>
+      </w:r>
+      <w:proofErr w:type="gramEnd"/>
+      <w:r>
+        <w:rPr>
+          <w:color w:val="EEECE1" w:themeColor="background2"/>
+          <w:sz w:val="28"/>
+          <w:szCs w:val="28"/>
+        </w:rPr>
+        <w:t>source}</w:t>
+      </w:r>
+      <w:r>
+        <w:rPr>
+          <w:color w:val="FFFFFF" w:themeColor="background1"/>
+          <w:sz w:val="28"/>
+          <w:szCs w:val="28"/>
+        </w:rPr>
+        <w:br/>
+      </w:r>
       <w:r>
         <w:rPr>
           <w:noProof/>
-          <w:color w:val="404040" w:themeColor="text1" w:themeTint="BF"/>
-          <w:sz w:val="28"/>
-          <w:szCs w:val="28"/>
+          <w:color w:val="7F7F7F" w:themeColor="text1" w:themeTint="80"/>
+          <w:sz w:val="24"/>
+          <w:szCs w:val="24"/>
           <w:lang w:val="en-US"/>
         </w:rPr>
-        <w:t>{translation}</w:t>
+        <w:t>{</w:t>
       </w:r>
-    </w:p>
-    <w:p>
-      <w:pPr>
+      <w:r>
         <w:rPr>
-          <w:rFonts w:ascii="DDC Uchen" w:hAnsi="DDC Uchen" w:cs="DDC Uchen"/>
-          <w:sz w:val="32"/>
-          <w:szCs w:val="32"/>
+          <w:noProof/>
+          <w:color w:val="7F7F7F" w:themeColor="text1" w:themeTint="80"/>
+          <w:sz w:val="24"/>
+          <w:szCs w:val="24"/>
+          <w:lang w:val="en-US"/>
         </w:rPr>
-      </w:pPr>
+        <w:t>translation</w:t>
+      </w:r>
+      <w:r>
+        <w:rPr>
+          <w:noProof/>
+          <w:color w:val="7F7F7F" w:themeColor="text1" w:themeTint="80"/>
+          <w:sz w:val="24"/>
+          <w:szCs w:val="24"/>
+          <w:lang w:val="en-US"/>
+        </w:rPr>
+        <w:t>}</w:t>
+      </w:r>
+      <w:r>
+        <w:rPr>
+          <w:color w:val="7F7F7F" w:themeColor="text1" w:themeTint="80"/>
+        </w:rPr>
+        <w:t xml:space="preserve"> </w:t>
+      </w:r>
       <w:r>
         <w:rPr>
           <w:noProof/>
@@ -95,6 +257,16 @@
       </w:r>
       <w:r>
         <w:rPr>
+          <w:noProof/>
+          <w:color w:val="8064A2" w:themeColor="accent4"/>
+          <w:sz w:val="28"/>
+          <w:szCs w:val="28"/>
+          <w:lang w:val="en-US"/>
+        </w:rPr>
+        <w:t>p</w:t>
+      </w:r>
+      <w:r>
+        <w:rPr>
           <w:bCs/>
           <w:noProof/>
           <w:color w:val="8064A2" w:themeColor="accent4"/>
@@ -102,7 +274,7 @@
           <w:szCs w:val="28"/>
           <w:lang w:val="en-US"/>
         </w:rPr>
-        <w:t>pages</w:t>
+        <w:t>ages</w:t>
       </w:r>
       <w:r>
         <w:rPr>
@@ -115,20 +287,10 @@
         <w:t>}</w:t>
       </w:r>
     </w:p>
-    <w:p>
-      <w:pPr>
-        <w:pStyle w:val="BodyText"/>
-      </w:pPr>
-    </w:p>
-    <w:p>
-      <w:pPr>
-        <w:pStyle w:val="BodyText"/>
-      </w:pPr>
-    </w:p>
     <w:sectPr>
-      <w:headerReference w:type="even" r:id="rId7"/>
-      <w:headerReference w:type="default" r:id="rId8"/>
-      <w:headerReference w:type="first" r:id="rId9"/>
+      <w:headerReference w:type="even" r:id="rId8"/>
+      <w:headerReference w:type="default" r:id="rId9"/>
+      <w:headerReference w:type="first" r:id="rId10"/>
       <w:pgSz w:w="16834" w:h="5040" w:orient="landscape" w:code="180"/>
       <w:pgMar w:top="1134" w:right="1808" w:bottom="1135" w:left="1860" w:header="397" w:footer="448" w:gutter="0"/>
       <w:cols w:space="708"/>
@@ -8019,4 +8181,16 @@
   <a:objectDefaults/>
   <a:extraClrSchemeLst/>
 </a:theme>
+</file>
+
+<file path=customXml/item1.xml><?xml version="1.0" encoding="utf-8"?>
+<b:Sources xmlns:b="http://schemas.openxmlformats.org/officeDocument/2006/bibliography" xmlns="http://schemas.openxmlformats.org/officeDocument/2006/bibliography" SelectedStyle="\APASixthEditionOfficeOnline.xsl" StyleName="APA" Version="6"/>
+</file>
+
+<file path=customXml/itemProps1.xml><?xml version="1.0" encoding="utf-8"?>
+<ds:datastoreItem xmlns:ds="http://schemas.openxmlformats.org/officeDocument/2006/customXml" ds:itemID="{1D15564F-54C4-4426-8C51-33B115CACD68}">
+  <ds:schemaRefs>
+    <ds:schemaRef ds:uri="http://schemas.openxmlformats.org/officeDocument/2006/bibliography"/>
+  </ds:schemaRefs>
+</ds:datastoreItem>
 </file>
</xml_diff>

<commit_message>
feat: implement source-translation mapping and pagination for DOCX export, enhance footnote handling, and update export template descriptions
</commit_message>
<xml_diff>
--- a/backend/static/template.docx
+++ b/backend/static/template.docx
@@ -4,7 +4,6 @@
   <w:body>
     <w:p>
       <w:pPr>
-        <w:spacing w:line="240" w:lineRule="auto"/>
         <w:rPr>
           <w:color w:val="D6E3BC" w:themeColor="accent3" w:themeTint="66"/>
           <w:sz w:val="22"/>
@@ -72,7 +71,6 @@
     </w:p>
     <w:p>
       <w:pPr>
-        <w:spacing w:line="240" w:lineRule="auto"/>
         <w:rPr>
           <w:color w:val="D6E3BC" w:themeColor="accent3" w:themeTint="66"/>
           <w:sz w:val="22"/>
@@ -90,11 +88,12 @@
     </w:p>
     <w:p>
       <w:pPr>
-        <w:spacing w:line="240" w:lineRule="auto"/>
+        <w:spacing w:before="0"/>
+        <w:contextualSpacing/>
         <w:rPr>
-          <w:color w:val="D6E3BC" w:themeColor="accent3" w:themeTint="66"/>
-          <w:sz w:val="22"/>
-          <w:szCs w:val="22"/>
+          <w:color w:val="EEECE1" w:themeColor="background2"/>
+          <w:sz w:val="24"/>
+          <w:szCs w:val="24"/>
         </w:rPr>
       </w:pPr>
       <w:r>
@@ -148,11 +147,21 @@
           <w:sz w:val="28"/>
           <w:szCs w:val="28"/>
         </w:rPr>
-        <w:t>isOddPage}</w:t>
+        <w:t>isOddPage</w:t>
+      </w:r>
+      <w:r>
+        <w:rPr>
+          <w:color w:val="FFFFFF" w:themeColor="background1"/>
+          <w:sz w:val="28"/>
+          <w:szCs w:val="28"/>
+        </w:rPr>
+        <w:t>}</w:t>
       </w:r>
       <w:r>
         <w:rPr>
           <w:color w:val="EEECE1" w:themeColor="background2"/>
+          <w:sz w:val="28"/>
+          <w:szCs w:val="28"/>
         </w:rPr>
         <w:t>{</w:t>
       </w:r>
@@ -163,7 +172,15 @@
           <w:sz w:val="28"/>
           <w:szCs w:val="28"/>
         </w:rPr>
-        <w:t>tibetanPageMarker} {/</w:t>
+        <w:t>tibetanPageMarker}</w:t>
+      </w:r>
+      <w:r>
+        <w:rPr>
+          <w:color w:val="EEECE1" w:themeColor="background2"/>
+          <w:sz w:val="28"/>
+          <w:szCs w:val="28"/>
+        </w:rPr>
+        <w:t xml:space="preserve"> {/</w:t>
       </w:r>
       <w:proofErr w:type="spellStart"/>
       <w:proofErr w:type="gramStart"/>
@@ -187,8 +204,8 @@
       <w:r>
         <w:rPr>
           <w:color w:val="EEECE1" w:themeColor="background2"/>
-          <w:sz w:val="28"/>
-          <w:szCs w:val="28"/>
+          <w:sz w:val="24"/>
+          <w:szCs w:val="24"/>
         </w:rPr>
         <w:t>}{</w:t>
       </w:r>
@@ -196,14 +213,25 @@
       <w:r>
         <w:rPr>
           <w:color w:val="EEECE1" w:themeColor="background2"/>
-          <w:sz w:val="28"/>
-          <w:szCs w:val="28"/>
+          <w:sz w:val="24"/>
+          <w:szCs w:val="24"/>
         </w:rPr>
         <w:t>source}</w:t>
       </w:r>
+    </w:p>
+    <w:p>
+      <w:pPr>
+        <w:spacing w:before="0"/>
+        <w:contextualSpacing/>
+        <w:rPr>
+          <w:color w:val="D6E3BC" w:themeColor="accent3" w:themeTint="66"/>
+          <w:sz w:val="22"/>
+          <w:szCs w:val="22"/>
+        </w:rPr>
+      </w:pPr>
       <w:r>
         <w:rPr>
-          <w:color w:val="FFFFFF" w:themeColor="background1"/>
+          <w:color w:val="EEECE1" w:themeColor="background2"/>
           <w:sz w:val="28"/>
           <w:szCs w:val="28"/>
         </w:rPr>
@@ -286,6 +314,17 @@
         </w:rPr>
         <w:t>}</w:t>
       </w:r>
+    </w:p>
+    <w:p>
+      <w:pPr>
+        <w:spacing w:before="0"/>
+        <w:contextualSpacing/>
+        <w:rPr>
+          <w:color w:val="D6E3BC" w:themeColor="accent3" w:themeTint="66"/>
+          <w:sz w:val="22"/>
+          <w:szCs w:val="22"/>
+        </w:rPr>
+      </w:pPr>
     </w:p>
     <w:sectPr>
       <w:headerReference w:type="even" r:id="rId8"/>

</xml_diff>

<commit_message>
refactor(Export): streamline DOCX generation by consolidating footnote handling and removing Markdown conversion
</commit_message>
<xml_diff>
--- a/backend/static/template.docx
+++ b/backend/static/template.docx
@@ -213,8 +213,8 @@
       <w:r>
         <w:rPr>
           <w:color w:val="EEECE1" w:themeColor="background2"/>
-          <w:sz w:val="24"/>
-          <w:szCs w:val="24"/>
+          <w:sz w:val="28"/>
+          <w:szCs w:val="28"/>
         </w:rPr>
         <w:t>source}</w:t>
       </w:r>
@@ -1074,7 +1074,11 @@
         </mc:Choice>
         <mc:Fallback>
           <w:pict>
-            <v:shape w14:anchorId="5D04E8C7" id="Text Box 159" o:spid="_x0000_s1028" type="#_x0000_t202" style="position:absolute;margin-left:0;margin-top:0;width:732.25pt;height:164.9pt;z-index:-251664896;visibility:visible;mso-wrap-style:square;mso-width-percent:0;mso-height-percent:0;mso-wrap-distance-left:9pt;mso-wrap-distance-top:0;mso-wrap-distance-right:9pt;mso-wrap-distance-bottom:0;mso-position-horizontal:center;mso-position-horizontal-relative:page;mso-position-vertical:center;mso-position-vertical-relative:page;mso-width-percent:0;mso-height-percent:0;mso-width-relative:page;mso-height-relative:page;v-text-anchor:top" o:gfxdata="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" stroked="f">
+            <v:shapetype w14:anchorId="5D04E8C7" id="_x0000_t202" coordsize="21600,21600" o:spt="202" path="m,l,21600r21600,l21600,xe">
+              <v:stroke joinstyle="miter"/>
+              <v:path gradientshapeok="t" o:connecttype="rect"/>
+            </v:shapetype>
+            <v:shape id="Text Box 159" o:spid="_x0000_s1028" type="#_x0000_t202" style="position:absolute;margin-left:0;margin-top:0;width:732.25pt;height:164.9pt;z-index:-251664896;visibility:visible;mso-wrap-style:square;mso-width-percent:0;mso-height-percent:0;mso-wrap-distance-left:9pt;mso-wrap-distance-top:0;mso-wrap-distance-right:9pt;mso-wrap-distance-bottom:0;mso-position-horizontal:center;mso-position-horizontal-relative:page;mso-position-vertical:center;mso-position-vertical-relative:page;mso-width-percent:0;mso-height-percent:0;mso-width-relative:page;mso-height-relative:page;v-text-anchor:top" o:gfxdata="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" stroked="f">
               <o:lock v:ext="edit" aspectratio="t"/>
               <v:textbox>
                 <w:txbxContent>

</xml_diff>